<commit_message>
Changed clock and font on the volume
</commit_message>
<xml_diff>
--- a/Place to put references/References used in mouse game.docx
+++ b/Place to put references/References used in mouse game.docx
@@ -95,8 +95,37 @@
       <w:r>
         <w:br/>
       </w:r>
+      <w:hyperlink r:id="rId7" w:history="1">
+        <w:r>
+          <w:rPr>
+            <w:rStyle w:val="Hyperlink"/>
+          </w:rPr>
+          <w:t>https://pixabay.com/service/license-summary/</w:t>
+        </w:r>
+      </w:hyperlink>
+    </w:p>
+    <w:p>
+      <w:pPr>
+        <w:pStyle w:val="ListParagraph"/>
+        <w:numPr>
+          <w:ilvl w:val="0"/>
+          <w:numId w:val="1"/>
+        </w:numPr>
+      </w:pPr>
       <w:r>
-        <w:t>https://pixabay.com/service/license-summary/</w:t>
+        <w:t>Fonts:</w:t>
+      </w:r>
+    </w:p>
+    <w:p>
+      <w:pPr>
+        <w:pStyle w:val="ListParagraph"/>
+        <w:numPr>
+          <w:ilvl w:val="1"/>
+          <w:numId w:val="1"/>
+        </w:numPr>
+      </w:pPr>
+      <w:r>
+        <w:t>Dinomouse</w:t>
       </w:r>
     </w:p>
     <w:sectPr>
@@ -127,7 +156,7 @@
         <w:rFonts w:ascii="Symbol" w:hAnsi="Symbol" w:hint="default"/>
       </w:rPr>
     </w:lvl>
-    <w:lvl w:ilvl="1" w:tplc="04090003" w:tentative="1">
+    <w:lvl w:ilvl="1" w:tplc="04090003">
       <w:start w:val="1"/>
       <w:numFmt w:val="bullet"/>
       <w:lvlText w:val="o"/>

</xml_diff>